<commit_message>
finish notes for 2021-12-06
</commit_message>
<xml_diff>
--- a/academic/SI_Figure_Numbering.docx
+++ b/academic/SI_Figure_Numbering.docx
@@ -78,16 +78,47 @@
       <w:r>
         <w:t xml:space="preserve">Also let’s cite myself</w:t>
       </w:r>
+      <w:r>
+        <w:t xml:space="preserve"> </w:t>
+      </w:r>
+      <w:r>
+        <w:t xml:space="preserve">[</w:t>
+      </w:r>
       <w:hyperlink w:anchor="ref-6YubepsW">
         <w:r>
           <w:rPr>
             <w:rStyle w:val="Hyperlink"/>
-            <w:vertAlign w:val="superscript"/>
           </w:rPr>
           <w:t xml:space="preserve">1</w:t>
         </w:r>
       </w:hyperlink>
       <w:r>
+        <w:t xml:space="preserve">]</w:t>
+      </w:r>
+      <w:r>
+        <w:t xml:space="preserve"> </w:t>
+      </w:r>
+      <w:r>
+        <w:t xml:space="preserve">and</w:t>
+      </w:r>
+      <w:r>
+        <w:t xml:space="preserve"> </w:t>
+      </w:r>
+      <w:r>
+        <w:t xml:space="preserve">[</w:t>
+      </w:r>
+      <w:hyperlink w:anchor="ref-MOyGhwY9">
+        <w:r>
+          <w:rPr>
+            <w:rStyle w:val="Hyperlink"/>
+          </w:rPr>
+          <w:t xml:space="preserve">2</w:t>
+        </w:r>
+      </w:hyperlink>
+      <w:r>
+        <w:t xml:space="preserve">]</w:t>
+      </w:r>
+      <w:r>
         <w:t xml:space="preserve">.</w:t>
       </w:r>
     </w:p>
@@ -100,7 +131,7 @@
       <w:r>
         <w:drawing>
           <wp:inline>
-            <wp:extent cx="5943600" cy="4368767"/>
+            <wp:extent cx="6858000" cy="5040885"/>
             <wp:effectExtent b="0" l="0" r="0" t="0"/>
             <wp:docPr descr="Figure 1: Caption" title="" id="1" name="Picture"/>
             <a:graphic>
@@ -121,7 +152,7 @@
                   <pic:spPr bwMode="auto">
                     <a:xfrm>
                       <a:off x="0" y="0"/>
-                      <a:ext cx="5943600" cy="4368767"/>
+                      <a:ext cx="6858000" cy="5040885"/>
                     </a:xfrm>
                     <a:prstGeom prst="rect">
                       <a:avLst/>
@@ -151,7 +182,7 @@
     </w:p>
     <w:bookmarkEnd w:id="0"/>
     <w:bookmarkEnd w:id="23"/>
-    <w:bookmarkStart w:id="28" w:name="si"/>
+    <w:bookmarkStart w:id="25" w:name="si"/>
     <w:p>
       <w:pPr>
         <w:pStyle w:val="Heading2"/>
@@ -169,7 +200,7 @@
       <w:r>
         <w:drawing>
           <wp:inline>
-            <wp:extent cx="5943600" cy="4368767"/>
+            <wp:extent cx="6858000" cy="5040885"/>
             <wp:effectExtent b="0" l="0" r="0" t="0"/>
             <wp:docPr descr="Figure S1: Caption" title="" id="1" name="Picture"/>
             <a:graphic>
@@ -190,7 +221,7 @@
                   <pic:spPr bwMode="auto">
                     <a:xfrm>
                       <a:off x="0" y="0"/>
-                      <a:ext cx="5943600" cy="4368767"/>
+                      <a:ext cx="6858000" cy="5040885"/>
                     </a:xfrm>
                     <a:prstGeom prst="rect">
                       <a:avLst/>
@@ -219,10 +250,20 @@
       </w:r>
     </w:p>
     <w:bookmarkEnd w:id="0"/>
-    <w:bookmarkStart w:id="27" w:name="refs"/>
-    <w:bookmarkStart w:id="26" w:name="ref-6YubepsW"/>
+    <w:bookmarkEnd w:id="25"/>
+    <w:bookmarkStart w:id="33" w:name="references"/>
     <w:p>
       <w:pPr>
+        <w:pStyle w:val="Heading2"/>
+      </w:pPr>
+      <w:r>
+        <w:t xml:space="preserve">References</w:t>
+      </w:r>
+    </w:p>
+    <w:bookmarkStart w:id="32" w:name="refs"/>
+    <w:bookmarkStart w:id="27" w:name="ref-6YubepsW"/>
+    <w:p>
+      <w:pPr>
         <w:pStyle w:val="Bibliography"/>
       </w:pPr>
       <w:r>
@@ -235,21 +276,17 @@
         <w:t xml:space="preserve">	</w:t>
       </w:r>
       <w:r>
-        <w:t xml:space="preserve">Eaton, K.</w:t>
+        <w:rPr>
+          <w:bCs/>
+          <w:b/>
+        </w:rPr>
+        <w:t xml:space="preserve">NCBImeta: efficient and comprehensive metadata retrieval from NCBI databases</w:t>
       </w:r>
       <w:r>
         <w:t xml:space="preserve"> </w:t>
       </w:r>
-      <w:hyperlink r:id="rId25">
-        <w:r>
-          <w:rPr>
-            <w:rStyle w:val="Hyperlink"/>
-          </w:rPr>
-          <w:t xml:space="preserve">NCBImeta: efficient and comprehensive metadata retrieval from NCBI databases</w:t>
-        </w:r>
-      </w:hyperlink>
-      <w:r>
-        <w:t xml:space="preserve">.</w:t>
+      <w:r>
+        <w:t xml:space="preserve">Katherine Eaton</w:t>
       </w:r>
       <w:r>
         <w:t xml:space="preserve"> </w:t>
@@ -265,23 +302,135 @@
         <w:t xml:space="preserve"> </w:t>
       </w:r>
       <w:r>
+        <w:t xml:space="preserve">(2020)</w:t>
+      </w:r>
+      <w:r>
+        <w:t xml:space="preserve"> </w:t>
+      </w:r>
+      <w:hyperlink r:id="rId26">
+        <w:r>
+          <w:rPr>
+            <w:rStyle w:val="Hyperlink"/>
+          </w:rPr>
+          <w:t xml:space="preserve">https://doi.org/10.21105/joss.01990</w:t>
+        </w:r>
+      </w:hyperlink>
+      <w:r>
+        <w:t xml:space="preserve"> </w:t>
+      </w:r>
+      <w:r>
+        <w:t xml:space="preserve">DOI:</w:t>
+      </w:r>
+      <w:r>
+        <w:t xml:space="preserve"> </w:t>
+      </w:r>
+      <w:hyperlink r:id="rId26">
+        <w:r>
+          <w:rPr>
+            <w:rStyle w:val="Hyperlink"/>
+          </w:rPr>
+          <w:t xml:space="preserve">10.21105/joss.01990</w:t>
+        </w:r>
+      </w:hyperlink>
+    </w:p>
+    <w:bookmarkEnd w:id="27"/>
+    <w:bookmarkStart w:id="31" w:name="ref-MOyGhwY9"/>
+    <w:p>
+      <w:pPr>
+        <w:pStyle w:val="Bibliography"/>
+      </w:pPr>
+      <w:r>
+        <w:t xml:space="preserve">2.</w:t>
+      </w:r>
+      <w:r>
+        <w:t xml:space="preserve"> </w:t>
+      </w:r>
+      <w:r>
+        <w:t xml:space="preserve">	</w:t>
+      </w:r>
+      <w:r>
         <w:rPr>
           <w:bCs/>
           <w:b/>
         </w:rPr>
-        <w:t xml:space="preserve">5</w:t>
-      </w:r>
-      <w:r>
-        <w:t xml:space="preserve">, 1990 (2020).</w:t>
-      </w:r>
+        <w:t xml:space="preserve">Yersinia pestis--etiologic agent of plague</w:t>
+      </w:r>
+      <w:r>
+        <w:t xml:space="preserve"> </w:t>
+      </w:r>
+      <w:r>
+        <w:t xml:space="preserve">RD Perry, JD Fetherston</w:t>
+      </w:r>
+      <w:r>
+        <w:t xml:space="preserve"> </w:t>
+      </w:r>
+      <w:r>
+        <w:rPr>
+          <w:iCs/>
+          <w:i/>
+        </w:rPr>
+        <w:t xml:space="preserve">Clinical Microbiology Reviews</w:t>
+      </w:r>
+      <w:r>
+        <w:t xml:space="preserve"> </w:t>
+      </w:r>
+      <w:r>
+        <w:t xml:space="preserve">(1997-01)</w:t>
+      </w:r>
+      <w:r>
+        <w:t xml:space="preserve"> </w:t>
+      </w:r>
+      <w:hyperlink r:id="rId28">
+        <w:r>
+          <w:rPr>
+            <w:rStyle w:val="Hyperlink"/>
+          </w:rPr>
+          <w:t xml:space="preserve">https://doi.org/gf2tk7</w:t>
+        </w:r>
+      </w:hyperlink>
+      <w:r>
+        <w:t xml:space="preserve"> </w:t>
+      </w:r>
+      <w:r>
+        <w:t xml:space="preserve">DOI:</w:t>
+      </w:r>
+      <w:r>
+        <w:t xml:space="preserve"> </w:t>
+      </w:r>
+      <w:hyperlink r:id="rId29">
+        <w:r>
+          <w:rPr>
+            <w:rStyle w:val="Hyperlink"/>
+          </w:rPr>
+          <w:t xml:space="preserve">10.1128/cmr.10.1.35</w:t>
+        </w:r>
+      </w:hyperlink>
+      <w:r>
+        <w:t xml:space="preserve"> </w:t>
+      </w:r>
+      <w:r>
+        <w:t xml:space="preserve">· PMID:</w:t>
+      </w:r>
+      <w:r>
+        <w:t xml:space="preserve"> </w:t>
+      </w:r>
+      <w:hyperlink r:id="rId30">
+        <w:r>
+          <w:rPr>
+            <w:rStyle w:val="Hyperlink"/>
+          </w:rPr>
+          <w:t xml:space="preserve">8993858</w:t>
+        </w:r>
+      </w:hyperlink>
     </w:p>
-    <w:bookmarkEnd w:id="26"/>
-    <w:bookmarkEnd w:id="27"/>
-    <w:bookmarkEnd w:id="28"/>
+    <w:bookmarkEnd w:id="31"/>
+    <w:bookmarkEnd w:id="32"/>
+    <w:bookmarkEnd w:id="33"/>
     <w:sectPr>
       <w:pgSz w:h="15840" w:w="12240"/>
-      <w:pgMar w:bottom="1440" w:footer="720" w:gutter="0" w:header="720" w:left="1440" w:right="1440" w:top="1440"/>
+      <w:pgMar w:bottom="720" w:footer="720" w:gutter="0" w:header="720" w:left="720" w:right="720" w:top="720"/>
       <w:cols w:space="720"/>
+      <w:docGrid w:linePitch="299"/>
     </w:sectPr>
   </w:body>
 </w:document>
@@ -311,7 +460,7 @@
 </file>
 
 <file path=word/numbering.xml><?xml version="1.0" encoding="utf-8"?>
-<w:numbering xmlns:aink="http://schemas.microsoft.com/office/drawing/2016/ink" xmlns:am3d="http://schemas.microsoft.com/office/drawing/2017/model3d" xmlns:cx="http://schemas.microsoft.com/office/drawing/2014/chartex" xmlns:cx1="http://schemas.microsoft.com/office/drawing/2015/9/8/chartex" xmlns:cx2="http://schemas.microsoft.com/office/drawing/2015/10/21/chartex" xmlns:cx3="http://schemas.microsoft.com/office/drawing/2016/5/9/chartex" xmlns:cx4="http://schemas.microsoft.com/office/drawing/2016/5/10/chartex" xmlns:cx5="http://schemas.microsoft.com/office/drawing/2016/5/11/chartex" xmlns:cx6="http://schemas.microsoft.com/office/drawing/2016/5/12/chartex" xmlns:cx7="http://schemas.microsoft.com/office/drawing/2016/5/13/chartex" xmlns:cx8="http://schemas.microsoft.com/office/drawing/2016/5/14/chartex" xmlns:m="http://schemas.openxmlformats.org/officeDocument/2006/math" xmlns:mc="http://schemas.openxmlformats.org/markup-compatibility/2006" xmlns:o="urn:schemas-microsoft-com:office:office" xmlns:r="http://schemas.openxmlformats.org/officeDocument/2006/relationships" xmlns:v="urn:schemas-microsoft-com:vml" xmlns:w="http://schemas.openxmlformats.org/wordprocessingml/2006/main" xmlns:w10="urn:schemas-microsoft-com:office:word" xmlns:w14="http://schemas.microsoft.com/office/word/2010/wordml" xmlns:w15="http://schemas.microsoft.com/office/word/2012/wordml" xmlns:w16="http://schemas.microsoft.com/office/word/2018/wordml" xmlns:w16cex="http://schemas.microsoft.com/office/word/2018/wordml/cex" xmlns:w16cid="http://schemas.microsoft.com/office/word/2016/wordml/cid" xmlns:w16se="http://schemas.microsoft.com/office/word/2015/wordml/symex" xmlns:wne="http://schemas.microsoft.com/office/word/2006/wordml" xmlns:wp="http://schemas.openxmlformats.org/drawingml/2006/wordprocessingDrawing" xmlns:wp14="http://schemas.microsoft.com/office/word/2010/wordprocessingDrawing" xmlns:wpc="http://schemas.microsoft.com/office/word/2010/wordprocessingCanvas" xmlns:wpg="http://schemas.microsoft.com/office/word/2010/wordprocessingGroup" xmlns:wpi="http://schemas.microsoft.com/office/word/2010/wordprocessingInk" xmlns:wps="http://schemas.microsoft.com/office/word/2010/wordprocessingShape" mc:Ignorable="w14 w15 w16se w16cid w16 w16cex wp14">
+<w:numbering xmlns:aink="http://schemas.microsoft.com/office/drawing/2016/ink" xmlns:am3d="http://schemas.microsoft.com/office/drawing/2017/model3d" xmlns:cx="http://schemas.microsoft.com/office/drawing/2014/chartex" xmlns:cx1="http://schemas.microsoft.com/office/drawing/2015/9/8/chartex" xmlns:cx2="http://schemas.microsoft.com/office/drawing/2015/10/21/chartex" xmlns:cx3="http://schemas.microsoft.com/office/drawing/2016/5/9/chartex" xmlns:cx4="http://schemas.microsoft.com/office/drawing/2016/5/10/chartex" xmlns:cx5="http://schemas.microsoft.com/office/drawing/2016/5/11/chartex" xmlns:cx6="http://schemas.microsoft.com/office/drawing/2016/5/12/chartex" xmlns:cx7="http://schemas.microsoft.com/office/drawing/2016/5/13/chartex" xmlns:cx8="http://schemas.microsoft.com/office/drawing/2016/5/14/chartex" xmlns:m="http://schemas.openxmlformats.org/officeDocument/2006/math" xmlns:mc="http://schemas.openxmlformats.org/markup-compatibility/2006" xmlns:o="urn:schemas-microsoft-com:office:office" xmlns:r="http://schemas.openxmlformats.org/officeDocument/2006/relationships" xmlns:v="urn:schemas-microsoft-com:vml" xmlns:w="http://schemas.openxmlformats.org/wordprocessingml/2006/main" xmlns:w10="urn:schemas-microsoft-com:office:word" xmlns:w14="http://schemas.microsoft.com/office/word/2010/wordml" xmlns:w15="http://schemas.microsoft.com/office/word/2012/wordml" xmlns:w16="http://schemas.microsoft.com/office/word/2018/wordml" xmlns:w16cex="http://schemas.microsoft.com/office/word/2018/wordml/cex" xmlns:w16cid="http://schemas.microsoft.com/office/word/2016/wordml/cid" xmlns:w16sdtdh="http://schemas.microsoft.com/office/word/2020/wordml/sdtdatahash" xmlns:w16se="http://schemas.microsoft.com/office/word/2015/wordml/symex" xmlns:wne="http://schemas.microsoft.com/office/word/2006/wordml" xmlns:wp="http://schemas.openxmlformats.org/drawingml/2006/wordprocessingDrawing" xmlns:wp14="http://schemas.microsoft.com/office/word/2010/wordprocessingDrawing" xmlns:wpc="http://schemas.microsoft.com/office/word/2010/wordprocessingCanvas" xmlns:wpg="http://schemas.microsoft.com/office/word/2010/wordprocessingGroup" xmlns:wpi="http://schemas.microsoft.com/office/word/2010/wordprocessingInk" xmlns:wps="http://schemas.microsoft.com/office/word/2010/wordprocessingShape" mc:Ignorable="w14 w15 w16se w16cid w16 w16cex w16sdtdh wp14">
   <w:abstractNum w15:restartNumberingAfterBreak="0" w:abstractNumId="0">
     <w:nsid w:val="FFFFFF7C"/>
     <w:multiLevelType w:val="singleLevel"/>
@@ -717,7 +866,7 @@
 </file>
 
 <file path=word/styles.xml><?xml version="1.0" encoding="utf-8"?>
-<w:styles xmlns:mc="http://schemas.openxmlformats.org/markup-compatibility/2006" xmlns:r="http://schemas.openxmlformats.org/officeDocument/2006/relationships" xmlns:w="http://schemas.openxmlformats.org/wordprocessingml/2006/main" xmlns:w14="http://schemas.microsoft.com/office/word/2010/wordml" xmlns:w15="http://schemas.microsoft.com/office/word/2012/wordml" xmlns:w16="http://schemas.microsoft.com/office/word/2018/wordml" xmlns:w16cex="http://schemas.microsoft.com/office/word/2018/wordml/cex" xmlns:w16cid="http://schemas.microsoft.com/office/word/2016/wordml/cid" xmlns:w16se="http://schemas.microsoft.com/office/word/2015/wordml/symex" mc:Ignorable="w14 w15 w16se w16cid w16 w16cex">
+<w:styles xmlns:mc="http://schemas.openxmlformats.org/markup-compatibility/2006" xmlns:r="http://schemas.openxmlformats.org/officeDocument/2006/relationships" xmlns:w="http://schemas.openxmlformats.org/wordprocessingml/2006/main" xmlns:w14="http://schemas.microsoft.com/office/word/2010/wordml" xmlns:w15="http://schemas.microsoft.com/office/word/2012/wordml" xmlns:w16="http://schemas.microsoft.com/office/word/2018/wordml" xmlns:w16cex="http://schemas.microsoft.com/office/word/2018/wordml/cex" xmlns:w16cid="http://schemas.microsoft.com/office/word/2016/wordml/cid" xmlns:w16sdtdh="http://schemas.microsoft.com/office/word/2020/wordml/sdtdatahash" xmlns:w16se="http://schemas.microsoft.com/office/word/2015/wordml/symex" mc:Ignorable="w14 w15 w16se w16cid w16 w16cex w16sdtdh">
   <w:docDefaults>
     <w:rPrDefault>
       <w:rPr>
@@ -795,6 +944,13 @@
     <w:lsdException w:name="Table Theme" w:semiHidden="1" w:unhideWhenUsed="1"/>
     <w:lsdException w:name="Light Shading"/>
     <w:lsdException w:name="Light List"/>
+    <w:lsdException w:name="Light Grid"/>
+    <w:lsdException w:name="Medium Shading 1"/>
+    <w:lsdException w:name="Medium Shading 2"/>
+    <w:lsdException w:name="Medium List 1"/>
+    <w:lsdException w:name="Medium List 2"/>
+    <w:lsdException w:name="Medium Grid 1"/>
+    <w:lsdException w:name="Medium Grid 2"/>
     <w:lsdException w:name="Medium Grid 3"/>
     <w:lsdException w:name="Dark List"/>
     <w:lsdException w:name="Colorful Shading"/>
@@ -1171,6 +1327,8 @@
   <w:style w:default="1" w:styleId="DefaultParagraphFont" w:type="character">
     <w:name w:val="Default Paragraph Font"/>
     <w:uiPriority w:val="1"/>
+    <w:semiHidden/>
+    <w:unhideWhenUsed/>
   </w:style>
   <w:style w:default="1" w:styleId="TableNormal" w:type="table">
     <w:name w:val="Normal Table"/>
@@ -1306,6 +1464,9 @@
     <w:rsid w:val="00920B49"/>
     <w:rPr>
       <w:rFonts w:ascii="Arial" w:hAnsi="Arial"/>
+      <w:sz w:val="20"/>
+      <w:szCs w:val="20"/>
+      <w:lang w:eastAsia="ko-KR"/>
     </w:rPr>
     <w:tblPr>
       <w:tblInd w:type="dxa" w:w="0"/>

</xml_diff>